<commit_message>
Alterações no Relatório final e na apresentação
</commit_message>
<xml_diff>
--- a/Documentos/Relatório Final.docx
+++ b/Documentos/Relatório Final.docx
@@ -44,7 +44,13 @@
         <w:t xml:space="preserve"> + PostgreSQL)</w:t>
       </w:r>
     </w:p>
-    <w:p/>
+    <w:p>
+      <w:pPr>
+        <w:rPr>
+          <w:lang w:val="en-US"/>
+        </w:rPr>
+      </w:pPr>
+    </w:p>
     <w:p>
       <w:r>
         <w:t>Projeto acadêmico que consolida as bases </w:t>
@@ -822,10 +828,7 @@
       </w:r>
       <w:proofErr w:type="spellEnd"/>
       <w:r>
-        <w:t xml:space="preserve"> filtrado por</w:t>
-      </w:r>
-      <w:r>
-        <w:t xml:space="preserve"> metabase)</w:t>
+        <w:t xml:space="preserve"> filtrado por metabase)</w:t>
       </w:r>
       <w:r>
         <w:t>, dm_saas</w:t>
@@ -2160,6 +2163,7 @@
         <w:rPr>
           <w:b/>
           <w:bCs/>
+          <w:lang w:val="en-US"/>
         </w:rPr>
       </w:pPr>
     </w:p>
@@ -3624,14 +3628,7 @@
           <w:b/>
           <w:bCs/>
         </w:rPr>
-        <w:t>C</w:t>
-      </w:r>
-      <w:r>
-        <w:rPr>
-          <w:b/>
-          <w:bCs/>
-        </w:rPr>
-        <w:t>ampos calculados/manipulados</w:t>
+        <w:t>Campos calculados/manipulados</w:t>
       </w:r>
     </w:p>
     <w:p>
@@ -6232,7 +6229,7 @@
     <w:p>
       <w:r>
         <w:pict w14:anchorId="4A09B30C">
-          <v:rect id="_x0000_i1066" style="width:0;height:.75pt" o:hralign="center" o:hrstd="t" o:hrnoshade="t" o:hr="t" fillcolor="#ccc" stroked="f"/>
+          <v:rect id="_x0000_i1025" style="width:0;height:.75pt" o:hralign="center" o:hrstd="t" o:hrnoshade="t" o:hr="t" fillcolor="#ccc" stroked="f"/>
         </w:pict>
       </w:r>
     </w:p>
@@ -7144,37 +7141,49 @@
       </w:r>
     </w:p>
     <w:p>
-      <w:r>
+      <w:pPr>
+        <w:rPr>
+          <w:lang w:val="en-US"/>
+        </w:rPr>
+      </w:pPr>
+      <w:r>
+        <w:rPr>
+          <w:lang w:val="en-US"/>
+        </w:rPr>
         <w:t xml:space="preserve">update </w:t>
       </w:r>
       <w:proofErr w:type="spellStart"/>
       <w:proofErr w:type="gramStart"/>
       <w:r>
+        <w:rPr>
+          <w:lang w:val="en-US"/>
+        </w:rPr>
         <w:t>public.people</w:t>
       </w:r>
       <w:proofErr w:type="spellEnd"/>
       <w:proofErr w:type="gramEnd"/>
       <w:r>
-        <w:t xml:space="preserve"> set </w:t>
-      </w:r>
-      <w:proofErr w:type="spellStart"/>
-      <w:r>
-        <w:t>city</w:t>
-      </w:r>
-      <w:proofErr w:type="spellEnd"/>
-      <w:r>
-        <w:t xml:space="preserve"> = 'Santos' </w:t>
-      </w:r>
-      <w:proofErr w:type="spellStart"/>
-      <w:r>
-        <w:t>where</w:t>
-      </w:r>
-      <w:proofErr w:type="spellEnd"/>
-      <w:r>
-        <w:t xml:space="preserve"> id = 9001;</w:t>
-      </w:r>
-    </w:p>
-    <w:p/>
+        <w:rPr>
+          <w:lang w:val="en-US"/>
+        </w:rPr>
+        <w:t xml:space="preserve"> set city = 'Santos' where id = </w:t>
+      </w:r>
+      <w:proofErr w:type="gramStart"/>
+      <w:r>
+        <w:rPr>
+          <w:lang w:val="en-US"/>
+        </w:rPr>
+        <w:t>9001;</w:t>
+      </w:r>
+      <w:proofErr w:type="gramEnd"/>
+    </w:p>
+    <w:p>
+      <w:pPr>
+        <w:rPr>
+          <w:lang w:val="en-US"/>
+        </w:rPr>
+      </w:pPr>
+    </w:p>
     <w:p>
       <w:r>
         <w:rPr>
@@ -7741,18 +7750,28 @@
         <w:rPr>
           <w:i/>
           <w:iCs/>
+          <w:lang w:val="en-US"/>
         </w:rPr>
         <w:t>f</w:t>
       </w:r>
       <w:r>
+        <w:rPr>
+          <w:lang w:val="en-US"/>
+        </w:rPr>
         <w:t>.order</w:t>
       </w:r>
       <w:proofErr w:type="gramEnd"/>
       <w:r>
+        <w:rPr>
+          <w:lang w:val="en-US"/>
+        </w:rPr>
         <w:t>_nk</w:t>
       </w:r>
       <w:proofErr w:type="spellEnd"/>
       <w:r>
+        <w:rPr>
+          <w:lang w:val="en-US"/>
+        </w:rPr>
         <w:t>,</w:t>
       </w:r>
     </w:p>
@@ -8030,6 +8049,7 @@
       </w:pPr>
       <w:r>
         <w:rPr>
+          <w:noProof/>
           <w:lang w:val="en-US"/>
         </w:rPr>
         <w:drawing>
@@ -8131,18 +8151,28 @@
         <w:rPr>
           <w:i/>
           <w:iCs/>
+          <w:lang w:val="en-US"/>
         </w:rPr>
         <w:t>f</w:t>
       </w:r>
       <w:r>
+        <w:rPr>
+          <w:lang w:val="en-US"/>
+        </w:rPr>
         <w:t>.order</w:t>
       </w:r>
       <w:proofErr w:type="gramEnd"/>
       <w:r>
+        <w:rPr>
+          <w:lang w:val="en-US"/>
+        </w:rPr>
         <w:t>_nk</w:t>
       </w:r>
       <w:proofErr w:type="spellEnd"/>
       <w:r>
+        <w:rPr>
+          <w:lang w:val="en-US"/>
+        </w:rPr>
         <w:t>,</w:t>
       </w:r>
     </w:p>
@@ -8646,6 +8676,7 @@
       </w:pPr>
       <w:r>
         <w:rPr>
+          <w:noProof/>
           <w:lang w:val="en-US"/>
         </w:rPr>
         <w:drawing>
@@ -8702,21 +8733,35 @@
     <w:p>
       <w:pPr>
         <w:rPr>
-          <w:b/>
-          <w:bCs/>
-        </w:rPr>
-      </w:pPr>
-      <w:r>
-        <w:rPr>
-          <w:b/>
-          <w:bCs/>
-        </w:rPr>
+          <w:lang w:val="en-US"/>
+        </w:rPr>
+      </w:pPr>
+    </w:p>
+    <w:p>
+      <w:pPr>
+        <w:rPr>
+          <w:lang w:val="en-US"/>
+        </w:rPr>
+      </w:pPr>
+    </w:p>
+    <w:p>
+      <w:pPr>
+        <w:rPr>
+          <w:b/>
+          <w:bCs/>
+        </w:rPr>
+      </w:pPr>
+      <w:r>
+        <w:rPr>
+          <w:b/>
+          <w:bCs/>
+        </w:rPr>
+        <w:lastRenderedPageBreak/>
         <w:t>Diagramas do Pipeline</w:t>
       </w:r>
     </w:p>
     <w:p>
       <w:r>
-        <w:lastRenderedPageBreak/>
         <w:t>Abaixo estão os diagramas de entidade-relacionamento (DER) organizados conforme o fluxo de dados do pipeline.</w:t>
       </w:r>
     </w:p>
@@ -8755,7 +8800,7 @@
           <w:color w:val="156082" w:themeColor="accent1"/>
         </w:rPr>
         <w:drawing>
-          <wp:inline distT="0" distB="0" distL="0" distR="0" wp14:anchorId="73FC00CE" wp14:editId="3D3C5264">
+          <wp:inline distT="0" distB="0" distL="0" distR="0" wp14:anchorId="73FC00CE" wp14:editId="2E6EFBC8">
             <wp:extent cx="5478780" cy="2552700"/>
             <wp:effectExtent l="0" t="0" r="7620" b="0"/>
             <wp:docPr id="1463235833" name="Imagem 1" descr="Interface gráfica do usuário&#10;&#10;O conteúdo gerado por IA pode estar incorreto."/>
@@ -8828,7 +8873,7 @@
           <w:noProof/>
         </w:rPr>
         <w:drawing>
-          <wp:inline distT="0" distB="0" distL="0" distR="0" wp14:anchorId="1A25321C" wp14:editId="6FC6EB43">
+          <wp:inline distT="0" distB="0" distL="0" distR="0" wp14:anchorId="1A25321C" wp14:editId="09521EA9">
             <wp:extent cx="5486400" cy="3992880"/>
             <wp:effectExtent l="0" t="0" r="0" b="7620"/>
             <wp:docPr id="1493056673" name="Imagem 2" descr="Texto&#10;&#10;O conteúdo gerado por IA pode estar incorreto."/>
@@ -8898,7 +8943,6 @@
           <w:b/>
           <w:bCs/>
         </w:rPr>
-        <w:lastRenderedPageBreak/>
         <w:t>Snapshots</w:t>
       </w:r>
     </w:p>
@@ -8979,7 +9023,7 @@
           <w:noProof/>
         </w:rPr>
         <w:drawing>
-          <wp:inline distT="0" distB="0" distL="0" distR="0" wp14:anchorId="41F73AAC" wp14:editId="66268B9D">
+          <wp:inline distT="0" distB="0" distL="0" distR="0" wp14:anchorId="41F73AAC" wp14:editId="61DA288A">
             <wp:extent cx="5478780" cy="3627120"/>
             <wp:effectExtent l="0" t="0" r="7620" b="0"/>
             <wp:docPr id="1678684737" name="Imagem 4" descr="Interface gráfica do usuário, Texto&#10;&#10;O conteúdo gerado por IA pode estar incorreto."/>
@@ -9048,7 +9092,6 @@
           <w:b/>
           <w:bCs/>
         </w:rPr>
-        <w:lastRenderedPageBreak/>
         <w:t xml:space="preserve">Data </w:t>
       </w:r>
       <w:proofErr w:type="spellStart"/>
@@ -9134,6 +9177,9 @@
     </w:p>
     <w:p>
       <w:r>
+        <w:rPr>
+          <w:noProof/>
+        </w:rPr>
         <w:drawing>
           <wp:inline distT="0" distB="0" distL="0" distR="0" wp14:anchorId="3DDAC0A4" wp14:editId="0C1D2D0C">
             <wp:extent cx="5486400" cy="3684905"/>
@@ -9216,6 +9262,117 @@
         <w:t xml:space="preserve"> serve. Ele possui interatividade ao clicar nos pontos e linhas.</w:t>
       </w:r>
     </w:p>
+    <w:p/>
+    <w:p/>
+    <w:p/>
+    <w:p/>
+    <w:p/>
+    <w:p>
+      <w:pPr>
+        <w:rPr>
+          <w:b/>
+          <w:bCs/>
+        </w:rPr>
+      </w:pPr>
+      <w:r>
+        <w:rPr>
+          <w:b/>
+          <w:bCs/>
+        </w:rPr>
+        <w:lastRenderedPageBreak/>
+        <w:t xml:space="preserve">Dashboards </w:t>
+      </w:r>
+      <w:proofErr w:type="spellStart"/>
+      <w:r>
+        <w:rPr>
+          <w:b/>
+          <w:bCs/>
+        </w:rPr>
+        <w:t>Metabase</w:t>
+      </w:r>
+      <w:proofErr w:type="spellEnd"/>
+    </w:p>
+    <w:p>
+      <w:r>
+        <w:drawing>
+          <wp:inline distT="0" distB="0" distL="0" distR="0" wp14:anchorId="6B7F2B8B" wp14:editId="5244740D">
+            <wp:extent cx="5400040" cy="3919855"/>
+            <wp:effectExtent l="0" t="0" r="0" b="4445"/>
+            <wp:docPr id="2048202226" name="Imagem 1" descr="Interface gráfica do usuário, Gráfico, Aplicativo&#10;&#10;O conteúdo gerado por IA pode estar incorreto."/>
+            <wp:cNvGraphicFramePr>
+              <a:graphicFrameLocks xmlns:a="http://schemas.openxmlformats.org/drawingml/2006/main" noChangeAspect="1"/>
+            </wp:cNvGraphicFramePr>
+            <a:graphic xmlns:a="http://schemas.openxmlformats.org/drawingml/2006/main">
+              <a:graphicData uri="http://schemas.openxmlformats.org/drawingml/2006/picture">
+                <pic:pic xmlns:pic="http://schemas.openxmlformats.org/drawingml/2006/picture">
+                  <pic:nvPicPr>
+                    <pic:cNvPr id="2048202226" name="Imagem 1" descr="Interface gráfica do usuário, Gráfico, Aplicativo&#10;&#10;O conteúdo gerado por IA pode estar incorreto."/>
+                    <pic:cNvPicPr/>
+                  </pic:nvPicPr>
+                  <pic:blipFill>
+                    <a:blip r:embed="rId14"/>
+                    <a:stretch>
+                      <a:fillRect/>
+                    </a:stretch>
+                  </pic:blipFill>
+                  <pic:spPr>
+                    <a:xfrm>
+                      <a:off x="0" y="0"/>
+                      <a:ext cx="5400040" cy="3919855"/>
+                    </a:xfrm>
+                    <a:prstGeom prst="rect">
+                      <a:avLst/>
+                    </a:prstGeom>
+                  </pic:spPr>
+                </pic:pic>
+              </a:graphicData>
+            </a:graphic>
+          </wp:inline>
+        </w:drawing>
+      </w:r>
+    </w:p>
+    <w:p/>
+    <w:p>
+      <w:r>
+        <w:lastRenderedPageBreak/>
+        <w:drawing>
+          <wp:inline distT="0" distB="0" distL="0" distR="0" wp14:anchorId="2ED07890" wp14:editId="7B5F9CF4">
+            <wp:extent cx="5400040" cy="8184515"/>
+            <wp:effectExtent l="0" t="0" r="0" b="6985"/>
+            <wp:docPr id="2080518518" name="Imagem 1" descr="Gráfico, Gráfico de barras&#10;&#10;O conteúdo gerado por IA pode estar incorreto."/>
+            <wp:cNvGraphicFramePr>
+              <a:graphicFrameLocks xmlns:a="http://schemas.openxmlformats.org/drawingml/2006/main" noChangeAspect="1"/>
+            </wp:cNvGraphicFramePr>
+            <a:graphic xmlns:a="http://schemas.openxmlformats.org/drawingml/2006/main">
+              <a:graphicData uri="http://schemas.openxmlformats.org/drawingml/2006/picture">
+                <pic:pic xmlns:pic="http://schemas.openxmlformats.org/drawingml/2006/picture">
+                  <pic:nvPicPr>
+                    <pic:cNvPr id="2080518518" name="Imagem 1" descr="Gráfico, Gráfico de barras&#10;&#10;O conteúdo gerado por IA pode estar incorreto."/>
+                    <pic:cNvPicPr/>
+                  </pic:nvPicPr>
+                  <pic:blipFill>
+                    <a:blip r:embed="rId15"/>
+                    <a:stretch>
+                      <a:fillRect/>
+                    </a:stretch>
+                  </pic:blipFill>
+                  <pic:spPr>
+                    <a:xfrm>
+                      <a:off x="0" y="0"/>
+                      <a:ext cx="5400040" cy="8184515"/>
+                    </a:xfrm>
+                    <a:prstGeom prst="rect">
+                      <a:avLst/>
+                    </a:prstGeom>
+                  </pic:spPr>
+                </pic:pic>
+              </a:graphicData>
+            </a:graphic>
+          </wp:inline>
+        </w:drawing>
+      </w:r>
+    </w:p>
+    <w:p/>
     <w:p/>
     <w:sectPr>
       <w:pgSz w:w="11906" w:h="16838"/>
@@ -12352,6 +12509,7 @@
   <w:style w:type="paragraph" w:default="1" w:styleId="Normal">
     <w:name w:val="Normal"/>
     <w:qFormat/>
+    <w:rsid w:val="00940F86"/>
   </w:style>
   <w:style w:type="paragraph" w:styleId="Ttulo1">
     <w:name w:val="heading 1"/>
@@ -12554,6 +12712,7 @@
   <w:style w:type="character" w:default="1" w:styleId="Fontepargpadro">
     <w:name w:val="Default Paragraph Font"/>
     <w:uiPriority w:val="1"/>
+    <w:semiHidden/>
     <w:unhideWhenUsed/>
   </w:style>
   <w:style w:type="table" w:default="1" w:styleId="Tabelanormal">

</xml_diff>

<commit_message>
Inclusão do github no Relatório Final.docx
</commit_message>
<xml_diff>
--- a/Documentos/Relatório Final.docx
+++ b/Documentos/Relatório Final.docx
@@ -97,6 +97,21 @@
       <w:proofErr w:type="spellEnd"/>
       <w:r>
         <w:t>.</w:t>
+      </w:r>
+      <w:r>
+        <w:t xml:space="preserve"> </w:t>
+      </w:r>
+      <w:r>
+        <w:t xml:space="preserve">Códigos </w:t>
+      </w:r>
+      <w:r>
+        <w:t xml:space="preserve">Fonte: </w:t>
+      </w:r>
+      <w:r>
+        <w:t>https://</w:t>
+      </w:r>
+      <w:r>
+        <w:t>github.com/thalessalvador/DW</w:t>
       </w:r>
     </w:p>
     <w:p>
@@ -7896,6 +7911,7 @@
         <w:rPr>
           <w:b/>
           <w:bCs/>
+          <w:noProof/>
         </w:rPr>
         <w:drawing>
           <wp:inline distT="0" distB="0" distL="0" distR="0" wp14:anchorId="70A778AE" wp14:editId="325560FA">
@@ -9034,7 +9050,7 @@
           <w:color w:val="156082" w:themeColor="accent1"/>
         </w:rPr>
         <w:drawing>
-          <wp:inline distT="0" distB="0" distL="0" distR="0" wp14:anchorId="73FC00CE" wp14:editId="2020FAFF">
+          <wp:inline distT="0" distB="0" distL="0" distR="0" wp14:anchorId="73FC00CE" wp14:editId="6791C3A7">
             <wp:extent cx="5478780" cy="2552700"/>
             <wp:effectExtent l="0" t="0" r="7620" b="0"/>
             <wp:docPr id="1463235833" name="Imagem 1" descr="Interface gráfica do usuário&#10;&#10;O conteúdo gerado por IA pode estar incorreto."/>
@@ -9188,7 +9204,7 @@
           <w:noProof/>
         </w:rPr>
         <w:drawing>
-          <wp:inline distT="0" distB="0" distL="0" distR="0" wp14:anchorId="1A25321C" wp14:editId="1E4A36B2">
+          <wp:inline distT="0" distB="0" distL="0" distR="0" wp14:anchorId="1A25321C" wp14:editId="64568DFB">
             <wp:extent cx="5486400" cy="3992880"/>
             <wp:effectExtent l="0" t="0" r="0" b="7620"/>
             <wp:docPr id="1493056673" name="Imagem 2" descr="Texto&#10;&#10;O conteúdo gerado por IA pode estar incorreto."/>
@@ -9451,7 +9467,7 @@
           <w:noProof/>
         </w:rPr>
         <w:drawing>
-          <wp:inline distT="0" distB="0" distL="0" distR="0" wp14:anchorId="41F73AAC" wp14:editId="10761D2E">
+          <wp:inline distT="0" distB="0" distL="0" distR="0" wp14:anchorId="41F73AAC" wp14:editId="3978A4C9">
             <wp:extent cx="5478780" cy="3627120"/>
             <wp:effectExtent l="0" t="0" r="7620" b="0"/>
             <wp:docPr id="1678684737" name="Imagem 4" descr="Interface gráfica do usuário, Texto&#10;&#10;O conteúdo gerado por IA pode estar incorreto."/>

</xml_diff>